<commit_message>
regulation and definition report updated
</commit_message>
<xml_diff>
--- a/report/Regulation.docx
+++ b/report/Regulation.docx
@@ -60,261 +60,777 @@
     <w:p>
       <w:pPr>
         <w:pStyle w:val="NormalWeb"/>
-        <w:spacing w:line="360" w:lineRule="auto"/>
-        <w:jc w:val="both"/>
-      </w:pPr>
-      <w:r>
         <w:rPr>
           <w:b/>
         </w:rPr>
-        <w:t>Property</w:t>
-      </w:r>
+      </w:pPr>
       <w:r>
         <w:rPr>
           <w:b/>
         </w:rPr>
-        <w:t xml:space="preserve"> land use</w:t>
-      </w:r>
-      <w:r>
+        <w:t xml:space="preserve">Farming regulation </w:t>
+      </w:r>
+    </w:p>
+    <w:p>
+      <w:pPr>
+        <w:pStyle w:val="NormalWeb"/>
+        <w:rPr>
+          <w:sz w:val="22"/>
+        </w:rPr>
+      </w:pPr>
+      <w:r>
+        <w:rPr>
+          <w:sz w:val="22"/>
+        </w:rPr>
+        <w:t xml:space="preserve">Based on the United States regulation (Electronic Code of Federal Regulation) we can know the </w:t>
+      </w:r>
+      <w:r>
+        <w:rPr>
+          <w:sz w:val="22"/>
+        </w:rPr>
+        <w:t xml:space="preserve">list of each substance to be used as a production or handling input, indicating its composition, source, location(s) where it will be used, and documentation of commercial availability, as applicable; </w:t>
+      </w:r>
+    </w:p>
+    <w:p>
+      <w:pPr>
+        <w:pStyle w:val="NormalWeb"/>
+        <w:rPr>
+          <w:sz w:val="22"/>
+        </w:rPr>
+      </w:pPr>
+      <w:r>
+        <w:rPr>
+          <w:sz w:val="22"/>
+        </w:rPr>
+        <w:t>A description of the monitoring practices and procedures to be performed and maintained, including the frequency with which they will be performed, to verify that the p</w:t>
+      </w:r>
+      <w:r>
+        <w:rPr>
+          <w:sz w:val="22"/>
+        </w:rPr>
+        <w:t>lan is effectively implemented</w:t>
+      </w:r>
+    </w:p>
+    <w:p>
+      <w:pPr>
+        <w:pStyle w:val="NormalWeb"/>
+        <w:rPr>
+          <w:sz w:val="22"/>
+        </w:rPr>
+      </w:pPr>
+      <w:r>
+        <w:rPr>
+          <w:sz w:val="22"/>
+        </w:rPr>
+        <w:t xml:space="preserve">How to select and implement tillage and cultivation practices that maintain or improve the physical, chemical, and biological condition of soil and minimize soil erosion. </w:t>
+      </w:r>
+    </w:p>
+    <w:p>
+      <w:pPr>
+        <w:pStyle w:val="NormalWeb"/>
+        <w:rPr>
+          <w:sz w:val="22"/>
+        </w:rPr>
+      </w:pPr>
+      <w:r>
+        <w:rPr>
+          <w:sz w:val="22"/>
+        </w:rPr>
+        <w:t xml:space="preserve">The producer must manage crop nutrients and soil fertility through rotations, cover crops, and the application of plant and animal materials. </w:t>
+      </w:r>
+    </w:p>
+    <w:p>
+      <w:pPr>
+        <w:pStyle w:val="NormalWeb"/>
+      </w:pPr>
+    </w:p>
+    <w:p>
+      <w:pPr>
         <w:rPr>
           <w:b/>
         </w:rPr>
-        <w:t xml:space="preserve"> regulation</w:t>
-      </w:r>
-      <w:r>
-        <w:t>.</w:t>
-      </w:r>
-    </w:p>
-    <w:p>
-      <w:pPr>
-        <w:pStyle w:val="NormalWeb"/>
-        <w:spacing w:line="360" w:lineRule="auto"/>
-      </w:pPr>
-      <w:r>
-        <w:t xml:space="preserve">Agricultural operations sometimes involve activities that are regulated by laws designed to protect water supplies, threatened or endangered plants and animals, or wetland areas. </w:t>
-      </w:r>
-      <w:r>
-        <w:t xml:space="preserve">Firstly, we need to know how the policy to buy a land </w:t>
-      </w:r>
-      <w:r>
-        <w:t>for</w:t>
-      </w:r>
-      <w:r>
-        <w:t xml:space="preserve"> far</w:t>
-      </w:r>
-      <w:r>
-        <w:t>ming. Usually local people</w:t>
-      </w:r>
-      <w:r>
-        <w:t xml:space="preserve"> can easily</w:t>
-      </w:r>
-      <w:r>
-        <w:t xml:space="preserve"> do transaction to buy a field, in addition the</w:t>
-      </w:r>
-      <w:r>
-        <w:t xml:space="preserve"> price</w:t>
-      </w:r>
-      <w:r>
-        <w:t xml:space="preserve"> will be decided by the market</w:t>
-      </w:r>
-      <w:r>
-        <w:t>. But as foreigner, we will face some difficulty to get the land right property. At le</w:t>
-      </w:r>
-      <w:r>
-        <w:t>ast foreigner still can rent</w:t>
-      </w:r>
-      <w:r>
-        <w:t xml:space="preserve"> from the local people</w:t>
-      </w:r>
-      <w:r>
-        <w:t>’s land</w:t>
-      </w:r>
+      </w:pPr>
+      <w:r>
+        <w:rPr>
+          <w:b/>
+        </w:rPr>
+        <w:t>How to make the rotation crop</w:t>
+      </w:r>
+    </w:p>
+    <w:p>
+      <w:pPr>
+        <w:pStyle w:val="NormalWeb"/>
+      </w:pPr>
+      <w:r>
+        <w:rPr>
+          <w:i/>
+          <w:iCs/>
+        </w:rPr>
+        <w:t>Crop rotation.</w:t>
+      </w:r>
+      <w:r>
+        <w:t xml:space="preserve"> The practice of alternating the annual crops grown on a specific field in a planned pattern or sequence in successive crop years so that crops of the same species or family are not grown repeatedly without interruption on the same field. Perennial cropping systems employ means such as alley cropping, intercropping, and hedgerows to introduce biological diversity in lieu of crop rotation.</w:t>
+      </w:r>
+    </w:p>
+    <w:p>
+      <w:pPr>
+        <w:pStyle w:val="NormalWeb"/>
+      </w:pPr>
+      <w:r>
+        <w:t xml:space="preserve">The producer must implement a crop rotation including but not limited to sod, cover crops, green manure crops, and catch crops that provide the following functions that are applicable to the operation: </w:t>
+      </w:r>
+    </w:p>
+    <w:p>
+      <w:pPr>
+        <w:pStyle w:val="NormalWeb"/>
+      </w:pPr>
+      <w:r>
+        <w:t xml:space="preserve">(a) Maintain or improve soil organic matter content; </w:t>
+      </w:r>
+    </w:p>
+    <w:p>
+      <w:pPr>
+        <w:pStyle w:val="NormalWeb"/>
+      </w:pPr>
+      <w:r>
+        <w:t xml:space="preserve">(b) Provide for pest management in annual and perennial crops; </w:t>
+      </w:r>
+    </w:p>
+    <w:p>
+      <w:pPr>
+        <w:pStyle w:val="NormalWeb"/>
+      </w:pPr>
+      <w:r>
+        <w:t xml:space="preserve">(c) Manage deficient or excess plant nutrients; and </w:t>
+      </w:r>
+    </w:p>
+    <w:p>
+      <w:pPr>
+        <w:pStyle w:val="NormalWeb"/>
+      </w:pPr>
+      <w:r>
+        <w:t xml:space="preserve">(d) Provide erosion control. </w:t>
+      </w:r>
+    </w:p>
+    <w:p/>
+    <w:p/>
+    <w:p>
+      <w:pPr>
+        <w:pStyle w:val="NormalWeb"/>
+      </w:pPr>
+      <w:r>
+        <w:t xml:space="preserve">The producer must manage plant and animal materials to maintain or improve soil organic matter content in a manner that does not contribute to contamination of crops, soil, or water by plant nutrients, pathogenic organisms, heavy metals, or residues of prohibited substances. Animal and plant materials include: </w:t>
+      </w:r>
+    </w:p>
+    <w:p>
+      <w:pPr>
+        <w:pStyle w:val="NormalWeb"/>
+        <w:rPr>
+          <w:b/>
+        </w:rPr>
+      </w:pPr>
       <w:bookmarkStart w:id="0" w:name="_GoBack"/>
       <w:bookmarkEnd w:id="0"/>
       <w:r>
-        <w:t>.</w:t>
-      </w:r>
-      <w:r>
-        <w:t xml:space="preserve"> </w:t>
-      </w:r>
-    </w:p>
-    <w:p>
-      <w:pPr>
-        <w:pStyle w:val="NormalWeb"/>
         <w:rPr>
           <w:b/>
         </w:rPr>
-      </w:pPr>
-      <w:r>
-        <w:rPr>
+        <w:t>Labelling</w:t>
+      </w:r>
+    </w:p>
+    <w:p>
+      <w:pPr>
+        <w:spacing w:before="100" w:beforeAutospacing="1" w:after="100" w:afterAutospacing="1" w:line="240" w:lineRule="auto"/>
+        <w:rPr>
+          <w:rFonts w:eastAsia="Times New Roman" w:cs="Times New Roman"/>
+          <w:sz w:val="24"/>
+          <w:szCs w:val="24"/>
+        </w:rPr>
+      </w:pPr>
+      <w:r>
+        <w:rPr>
+          <w:rFonts w:eastAsia="Times New Roman" w:cs="Times New Roman"/>
+          <w:sz w:val="24"/>
+          <w:szCs w:val="24"/>
+        </w:rPr>
+        <w:t>In seeking organic products in the marketplace, consumers should look for the USDA Organic Seal or a certifier name on the label. The U.S. Department of Agriculture outlines four categories of organic labels, based on the percentage of organic content in the product. The first three categories are CERTIFIED products under the USDA National Organic Program's standards. This means that not only are the organic ingredients in processed products certified, but the facilities that handle and process the products are inspected and certified as well. The USDA seal however may only be used on products that are "100 percent organic" and "95% Organic." </w:t>
+      </w:r>
+    </w:p>
+    <w:p>
+      <w:pPr>
+        <w:spacing w:after="0" w:line="240" w:lineRule="auto"/>
+        <w:rPr>
+          <w:rFonts w:eastAsia="Times New Roman" w:cs="Times New Roman"/>
+          <w:sz w:val="20"/>
+          <w:szCs w:val="24"/>
+        </w:rPr>
+      </w:pPr>
+      <w:r>
+        <w:rPr>
+          <w:rFonts w:eastAsia="Times New Roman" w:cs="Times New Roman"/>
+          <w:sz w:val="20"/>
+          <w:szCs w:val="24"/>
+        </w:rPr>
+        <w:t> </w:t>
+      </w:r>
+      <w:r>
+        <w:rPr>
+          <w:rFonts w:eastAsia="Times New Roman" w:cs="Times New Roman"/>
           <w:b/>
-        </w:rPr>
-        <w:t xml:space="preserve">Farming regulation </w:t>
-      </w:r>
-    </w:p>
-    <w:p>
-      <w:pPr>
-        <w:pStyle w:val="NormalWeb"/>
-      </w:pPr>
-      <w:r>
-        <w:t xml:space="preserve">Based on the United States regulation (Electronic Code of Federal Regulation) we can know the </w:t>
-      </w:r>
-      <w:r>
-        <w:t xml:space="preserve">list of each substance to be used as a production or handling input, indicating its composition, source, location(s) where it will be used, and documentation of commercial availability, as applicable; </w:t>
-      </w:r>
-    </w:p>
-    <w:p>
-      <w:pPr>
-        <w:pStyle w:val="NormalWeb"/>
-      </w:pPr>
-      <w:r>
-        <w:t>A description of the monitoring practices and procedures to be performed and maintained, including the frequency with which they will be performed, to verify that the p</w:t>
-      </w:r>
-      <w:r>
-        <w:t>lan is effectively implemented</w:t>
-      </w:r>
-    </w:p>
-    <w:p>
-      <w:pPr>
-        <w:pStyle w:val="NormalWeb"/>
-      </w:pPr>
-      <w:r>
-        <w:t xml:space="preserve">How to select and implement tillage and cultivation practices that maintain or improve the </w:t>
-      </w:r>
-      <w:proofErr w:type="gramStart"/>
-      <w:r>
-        <w:t>physical</w:t>
-      </w:r>
-      <w:proofErr w:type="gramEnd"/>
-      <w:r>
-        <w:t xml:space="preserve">, chemical, and biological condition of soil and minimize soil erosion. </w:t>
-      </w:r>
-    </w:p>
-    <w:p>
-      <w:pPr>
-        <w:pStyle w:val="NormalWeb"/>
-      </w:pPr>
-      <w:r>
-        <w:t xml:space="preserve">The producer must manage crop nutrients and soil fertility through rotations, cover crops, and the application of plant and animal materials. </w:t>
-      </w:r>
-    </w:p>
-    <w:p>
-      <w:pPr>
-        <w:pStyle w:val="NormalWeb"/>
-      </w:pPr>
-    </w:p>
-    <w:p>
-      <w:pPr>
-        <w:rPr>
+          <w:bCs/>
+          <w:sz w:val="28"/>
+          <w:szCs w:val="36"/>
+        </w:rPr>
+        <w:t>1. 100 % ORGANIC</w:t>
+      </w:r>
+    </w:p>
+    <w:p>
+      <w:pPr>
+        <w:spacing w:after="0" w:line="240" w:lineRule="auto"/>
+        <w:rPr>
+          <w:rFonts w:eastAsia="Times New Roman" w:cs="Times New Roman"/>
+          <w:sz w:val="24"/>
+          <w:szCs w:val="24"/>
+        </w:rPr>
+      </w:pPr>
+      <w:r>
+        <w:rPr>
+          <w:rFonts w:eastAsia="Times New Roman" w:cs="Times New Roman"/>
+          <w:sz w:val="24"/>
+          <w:szCs w:val="24"/>
+        </w:rPr>
+        <w:t>Products produced using exclusively organic methods, containing only organic ingredients, are allowed to carry a label declaring “100 percent organic” and may use the USDA Organic Seal.</w:t>
+      </w:r>
+    </w:p>
+    <w:p>
+      <w:pPr>
+        <w:spacing w:after="0" w:line="240" w:lineRule="auto"/>
+        <w:rPr>
+          <w:rFonts w:eastAsia="Times New Roman" w:cs="Times New Roman"/>
+          <w:sz w:val="24"/>
+          <w:szCs w:val="24"/>
+        </w:rPr>
+      </w:pPr>
+      <w:r>
+        <w:rPr>
+          <w:rFonts w:eastAsia="Times New Roman" w:cs="Times New Roman"/>
+          <w:sz w:val="24"/>
+          <w:szCs w:val="24"/>
+        </w:rPr>
+        <w:t> </w:t>
+      </w:r>
+    </w:p>
+    <w:p>
+      <w:pPr>
+        <w:spacing w:after="0" w:line="240" w:lineRule="auto"/>
+        <w:rPr>
+          <w:rFonts w:eastAsia="Times New Roman" w:cs="Times New Roman"/>
+          <w:sz w:val="24"/>
+          <w:szCs w:val="24"/>
+        </w:rPr>
+      </w:pPr>
+      <w:r>
+        <w:rPr>
+          <w:rFonts w:eastAsia="Times New Roman" w:cs="Times New Roman"/>
+          <w:noProof/>
+          <w:sz w:val="24"/>
+          <w:szCs w:val="24"/>
+        </w:rPr>
+        <w:drawing>
+          <wp:inline distT="0" distB="0" distL="0" distR="0">
+            <wp:extent cx="3823462" cy="1457325"/>
+            <wp:effectExtent l="0" t="0" r="5715" b="0"/>
+            <wp:docPr id="4" name="Picture 4" descr="http://www.ota.com/sites/default/files/wysiwyg_uploads/100Organic_Label.jpg"/>
+            <wp:cNvGraphicFramePr>
+              <a:graphicFrameLocks xmlns:a="http://schemas.openxmlformats.org/drawingml/2006/main" noChangeAspect="1"/>
+            </wp:cNvGraphicFramePr>
+            <a:graphic xmlns:a="http://schemas.openxmlformats.org/drawingml/2006/main">
+              <a:graphicData uri="http://schemas.openxmlformats.org/drawingml/2006/picture">
+                <pic:pic xmlns:pic="http://schemas.openxmlformats.org/drawingml/2006/picture">
+                  <pic:nvPicPr>
+                    <pic:cNvPr id="0" name="Picture 1" descr="http://www.ota.com/sites/default/files/wysiwyg_uploads/100Organic_Label.jpg"/>
+                    <pic:cNvPicPr>
+                      <a:picLocks noChangeAspect="1" noChangeArrowheads="1"/>
+                    </pic:cNvPicPr>
+                  </pic:nvPicPr>
+                  <pic:blipFill>
+                    <a:blip r:embed="rId4">
+                      <a:extLst>
+                        <a:ext uri="{28A0092B-C50C-407E-A947-70E740481C1C}">
+                          <a14:useLocalDpi xmlns:a14="http://schemas.microsoft.com/office/drawing/2010/main" val="0"/>
+                        </a:ext>
+                      </a:extLst>
+                    </a:blip>
+                    <a:srcRect/>
+                    <a:stretch>
+                      <a:fillRect/>
+                    </a:stretch>
+                  </pic:blipFill>
+                  <pic:spPr bwMode="auto">
+                    <a:xfrm>
+                      <a:off x="0" y="0"/>
+                      <a:ext cx="3835414" cy="1461881"/>
+                    </a:xfrm>
+                    <a:prstGeom prst="rect">
+                      <a:avLst/>
+                    </a:prstGeom>
+                    <a:noFill/>
+                    <a:ln>
+                      <a:noFill/>
+                    </a:ln>
+                  </pic:spPr>
+                </pic:pic>
+              </a:graphicData>
+            </a:graphic>
+          </wp:inline>
+        </w:drawing>
+      </w:r>
+    </w:p>
+    <w:p>
+      <w:pPr>
+        <w:spacing w:after="0" w:line="240" w:lineRule="auto"/>
+        <w:rPr>
+          <w:rFonts w:eastAsia="Times New Roman" w:cs="Times New Roman"/>
+          <w:sz w:val="24"/>
+          <w:szCs w:val="24"/>
+        </w:rPr>
+      </w:pPr>
+      <w:r>
+        <w:rPr>
+          <w:rFonts w:eastAsia="Times New Roman" w:cs="Times New Roman"/>
+          <w:sz w:val="24"/>
+          <w:szCs w:val="24"/>
+        </w:rPr>
+        <w:t> </w:t>
+      </w:r>
+    </w:p>
+    <w:p>
+      <w:pPr>
+        <w:spacing w:after="0" w:line="240" w:lineRule="auto"/>
+        <w:rPr>
+          <w:rFonts w:eastAsia="Times New Roman" w:cs="Times New Roman"/>
+          <w:sz w:val="24"/>
+          <w:szCs w:val="24"/>
+        </w:rPr>
+      </w:pPr>
+      <w:r>
+        <w:rPr>
+          <w:rFonts w:eastAsia="Times New Roman" w:cs="Times New Roman"/>
           <w:b/>
-        </w:rPr>
-      </w:pPr>
-      <w:r>
-        <w:rPr>
+          <w:bCs/>
+          <w:sz w:val="28"/>
+          <w:szCs w:val="36"/>
+        </w:rPr>
+        <w:t>2. ORGANIC</w:t>
+      </w:r>
+    </w:p>
+    <w:p>
+      <w:pPr>
+        <w:spacing w:before="100" w:beforeAutospacing="1" w:after="100" w:afterAutospacing="1" w:line="240" w:lineRule="auto"/>
+        <w:rPr>
+          <w:rFonts w:eastAsia="Times New Roman" w:cs="Times New Roman"/>
+          <w:sz w:val="24"/>
+          <w:szCs w:val="24"/>
+        </w:rPr>
+      </w:pPr>
+      <w:r>
+        <w:rPr>
+          <w:rFonts w:eastAsia="Times New Roman" w:cs="Times New Roman"/>
+          <w:sz w:val="24"/>
+          <w:szCs w:val="24"/>
+        </w:rPr>
+        <w:t>Products produced using exclusively organic methods that contain at least 95% organic ingredients may use the USDA Organic Seal.</w:t>
+      </w:r>
+    </w:p>
+    <w:p>
+      <w:pPr>
+        <w:spacing w:after="0" w:line="240" w:lineRule="auto"/>
+        <w:rPr>
+          <w:rFonts w:eastAsia="Times New Roman" w:cs="Times New Roman"/>
+          <w:sz w:val="24"/>
+          <w:szCs w:val="24"/>
+        </w:rPr>
+      </w:pPr>
+      <w:r>
+        <w:rPr>
+          <w:rFonts w:eastAsia="Times New Roman" w:cs="Times New Roman"/>
+          <w:sz w:val="24"/>
+          <w:szCs w:val="24"/>
+        </w:rPr>
+        <w:t> </w:t>
+      </w:r>
+    </w:p>
+    <w:p>
+      <w:pPr>
+        <w:spacing w:after="0" w:line="240" w:lineRule="auto"/>
+        <w:rPr>
+          <w:rFonts w:eastAsia="Times New Roman" w:cs="Times New Roman"/>
+          <w:sz w:val="24"/>
+          <w:szCs w:val="24"/>
+        </w:rPr>
+      </w:pPr>
+      <w:r>
+        <w:rPr>
+          <w:rFonts w:eastAsia="Times New Roman" w:cs="Times New Roman"/>
+          <w:noProof/>
+          <w:sz w:val="24"/>
+          <w:szCs w:val="24"/>
+        </w:rPr>
+        <w:drawing>
+          <wp:inline distT="0" distB="0" distL="0" distR="0">
+            <wp:extent cx="4014391" cy="1619250"/>
+            <wp:effectExtent l="0" t="0" r="5715" b="0"/>
+            <wp:docPr id="3" name="Picture 3" descr="http://www.ota.com/sites/default/files/wysiwyg_uploads/95Organic_Label.jpg"/>
+            <wp:cNvGraphicFramePr>
+              <a:graphicFrameLocks xmlns:a="http://schemas.openxmlformats.org/drawingml/2006/main" noChangeAspect="1"/>
+            </wp:cNvGraphicFramePr>
+            <a:graphic xmlns:a="http://schemas.openxmlformats.org/drawingml/2006/main">
+              <a:graphicData uri="http://schemas.openxmlformats.org/drawingml/2006/picture">
+                <pic:pic xmlns:pic="http://schemas.openxmlformats.org/drawingml/2006/picture">
+                  <pic:nvPicPr>
+                    <pic:cNvPr id="0" name="Picture 2" descr="http://www.ota.com/sites/default/files/wysiwyg_uploads/95Organic_Label.jpg"/>
+                    <pic:cNvPicPr>
+                      <a:picLocks noChangeAspect="1" noChangeArrowheads="1"/>
+                    </pic:cNvPicPr>
+                  </pic:nvPicPr>
+                  <pic:blipFill>
+                    <a:blip r:embed="rId5">
+                      <a:extLst>
+                        <a:ext uri="{28A0092B-C50C-407E-A947-70E740481C1C}">
+                          <a14:useLocalDpi xmlns:a14="http://schemas.microsoft.com/office/drawing/2010/main" val="0"/>
+                        </a:ext>
+                      </a:extLst>
+                    </a:blip>
+                    <a:srcRect/>
+                    <a:stretch>
+                      <a:fillRect/>
+                    </a:stretch>
+                  </pic:blipFill>
+                  <pic:spPr bwMode="auto">
+                    <a:xfrm>
+                      <a:off x="0" y="0"/>
+                      <a:ext cx="4021762" cy="1622223"/>
+                    </a:xfrm>
+                    <a:prstGeom prst="rect">
+                      <a:avLst/>
+                    </a:prstGeom>
+                    <a:noFill/>
+                    <a:ln>
+                      <a:noFill/>
+                    </a:ln>
+                  </pic:spPr>
+                </pic:pic>
+              </a:graphicData>
+            </a:graphic>
+          </wp:inline>
+        </w:drawing>
+      </w:r>
+    </w:p>
+    <w:p>
+      <w:pPr>
+        <w:spacing w:after="0" w:line="240" w:lineRule="auto"/>
+        <w:rPr>
+          <w:rFonts w:eastAsia="Times New Roman" w:cs="Times New Roman"/>
+          <w:sz w:val="24"/>
+          <w:szCs w:val="24"/>
+        </w:rPr>
+      </w:pPr>
+      <w:r>
+        <w:rPr>
+          <w:rFonts w:eastAsia="Times New Roman" w:cs="Times New Roman"/>
+          <w:sz w:val="24"/>
+          <w:szCs w:val="24"/>
+        </w:rPr>
+        <w:lastRenderedPageBreak/>
+        <w:t> </w:t>
+      </w:r>
+    </w:p>
+    <w:p>
+      <w:pPr>
+        <w:spacing w:after="0" w:line="240" w:lineRule="auto"/>
+        <w:rPr>
+          <w:rFonts w:eastAsia="Times New Roman" w:cs="Times New Roman"/>
+          <w:sz w:val="24"/>
+          <w:szCs w:val="24"/>
+        </w:rPr>
+      </w:pPr>
+      <w:r>
+        <w:rPr>
+          <w:rFonts w:eastAsia="Times New Roman" w:cs="Times New Roman"/>
+          <w:sz w:val="24"/>
+          <w:szCs w:val="24"/>
+        </w:rPr>
+        <w:t> </w:t>
+      </w:r>
+      <w:r>
+        <w:rPr>
+          <w:rFonts w:eastAsia="Times New Roman" w:cs="Times New Roman"/>
           <w:b/>
-        </w:rPr>
-        <w:t>How to make the rotation crop</w:t>
-      </w:r>
-    </w:p>
-    <w:p>
-      <w:pPr>
-        <w:pStyle w:val="NormalWeb"/>
-      </w:pPr>
-      <w:r>
-        <w:rPr>
-          <w:i/>
-          <w:iCs/>
-        </w:rPr>
-        <w:t>C</w:t>
-      </w:r>
-      <w:r>
-        <w:rPr>
-          <w:i/>
-          <w:iCs/>
-        </w:rPr>
-        <w:t>rop rotation.</w:t>
-      </w:r>
-      <w:r>
-        <w:t xml:space="preserve"> The practice of alternating the annual crops grown on a specific field in a planned pattern or sequence in successive crop years so that crops of the same species or family are not grown repeatedly without interruption on the same field. Perennial cropping systems employ </w:t>
-      </w:r>
-      <w:r>
-        <w:lastRenderedPageBreak/>
-        <w:t>means such as alley cropping, intercropping, and hedgerows to introduce biological diversity in lieu of crop rotation.</w:t>
-      </w:r>
-    </w:p>
-    <w:p>
-      <w:pPr>
-        <w:pStyle w:val="NormalWeb"/>
-      </w:pPr>
-      <w:r>
-        <w:t xml:space="preserve">The producer must implement a crop rotation including but not limited to sod, cover crops, green manure crops, and catch crops that provide the following functions that are applicable to the operation: </w:t>
-      </w:r>
-    </w:p>
-    <w:p>
-      <w:pPr>
-        <w:pStyle w:val="NormalWeb"/>
-      </w:pPr>
-      <w:r>
-        <w:t xml:space="preserve">(a) Maintain or improve soil organic matter content; </w:t>
-      </w:r>
-    </w:p>
-    <w:p>
-      <w:pPr>
-        <w:pStyle w:val="NormalWeb"/>
-      </w:pPr>
-      <w:r>
-        <w:t xml:space="preserve">(b) Provide for pest management in annual and perennial crops; </w:t>
-      </w:r>
-    </w:p>
-    <w:p>
-      <w:pPr>
-        <w:pStyle w:val="NormalWeb"/>
-      </w:pPr>
-      <w:r>
-        <w:t xml:space="preserve">(c) Manage deficient or excess plant nutrients; and </w:t>
-      </w:r>
-    </w:p>
-    <w:p>
-      <w:pPr>
-        <w:pStyle w:val="NormalWeb"/>
-      </w:pPr>
-      <w:r>
-        <w:t xml:space="preserve">(d) Provide erosion control. </w:t>
-      </w:r>
-    </w:p>
-    <w:p/>
-    <w:p/>
-    <w:p>
-      <w:pPr>
-        <w:pStyle w:val="NormalWeb"/>
-      </w:pPr>
-      <w:r>
-        <w:t xml:space="preserve">The producer must manage plant and animal materials to maintain or improve soil organic matter content in a manner that does not contribute to contamination of crops, soil, or water by plant nutrients, pathogenic organisms, heavy metals, or residues of prohibited substances. Animal and plant materials include: </w:t>
-      </w:r>
-    </w:p>
-    <w:p>
-      <w:pPr>
-        <w:pStyle w:val="NormalWeb"/>
-      </w:pPr>
-      <w:r>
-        <w:t>How to process the</w:t>
-      </w:r>
-      <w:r>
-        <w:t xml:space="preserve"> Composted</w:t>
-      </w:r>
-      <w:r>
-        <w:t xml:space="preserve"> and </w:t>
-      </w:r>
-      <w:proofErr w:type="spellStart"/>
-      <w:r>
-        <w:t>uncomposted</w:t>
-      </w:r>
-      <w:proofErr w:type="spellEnd"/>
-      <w:r>
-        <w:t xml:space="preserve"> plant and animal materials </w:t>
-      </w:r>
-      <w:r>
-        <w:t>produced</w:t>
+          <w:bCs/>
+          <w:sz w:val="28"/>
+          <w:szCs w:val="36"/>
+        </w:rPr>
+        <w:t>3. MADE WITH ORGANIC</w:t>
+      </w:r>
+    </w:p>
+    <w:p>
+      <w:pPr>
+        <w:spacing w:after="0" w:line="240" w:lineRule="auto"/>
+        <w:rPr>
+          <w:rFonts w:eastAsia="Times New Roman" w:cs="Times New Roman"/>
+          <w:sz w:val="24"/>
+          <w:szCs w:val="24"/>
+        </w:rPr>
+      </w:pPr>
+      <w:r>
+        <w:rPr>
+          <w:rFonts w:eastAsia="Times New Roman" w:cs="Times New Roman"/>
+          <w:sz w:val="24"/>
+          <w:szCs w:val="24"/>
+        </w:rPr>
+        <w:t>Products with 70% to 95% organic ingredients may display "Made with organic [with up to three specified ingredients or food groups]" on the front panel. The USDA Organic Seal may not be used, however products in this category MUST be certified through the same USDA organic certification process that is required for "100% Organic" and "Organic" label.</w:t>
+      </w:r>
+    </w:p>
+    <w:p>
+      <w:pPr>
+        <w:spacing w:after="0" w:line="240" w:lineRule="auto"/>
+        <w:rPr>
+          <w:rFonts w:eastAsia="Times New Roman" w:cs="Times New Roman"/>
+          <w:sz w:val="24"/>
+          <w:szCs w:val="24"/>
+        </w:rPr>
+      </w:pPr>
+      <w:r>
+        <w:rPr>
+          <w:rFonts w:eastAsia="Times New Roman" w:cs="Times New Roman"/>
+          <w:sz w:val="24"/>
+          <w:szCs w:val="24"/>
+        </w:rPr>
+        <w:t> </w:t>
+      </w:r>
+    </w:p>
+    <w:p>
+      <w:pPr>
+        <w:spacing w:after="0" w:line="240" w:lineRule="auto"/>
+        <w:rPr>
+          <w:rFonts w:eastAsia="Times New Roman" w:cs="Times New Roman"/>
+          <w:sz w:val="24"/>
+          <w:szCs w:val="24"/>
+        </w:rPr>
+      </w:pPr>
+      <w:r>
+        <w:rPr>
+          <w:rFonts w:eastAsia="Times New Roman" w:cs="Times New Roman"/>
+          <w:sz w:val="24"/>
+          <w:szCs w:val="24"/>
+        </w:rPr>
+        <w:t> </w:t>
+      </w:r>
+    </w:p>
+    <w:p>
+      <w:pPr>
+        <w:spacing w:after="0" w:line="240" w:lineRule="auto"/>
+        <w:rPr>
+          <w:rFonts w:eastAsia="Times New Roman" w:cs="Times New Roman"/>
+          <w:sz w:val="24"/>
+          <w:szCs w:val="24"/>
+        </w:rPr>
+      </w:pPr>
+      <w:r>
+        <w:rPr>
+          <w:rFonts w:eastAsia="Times New Roman" w:cs="Times New Roman"/>
+          <w:noProof/>
+          <w:sz w:val="24"/>
+          <w:szCs w:val="24"/>
+        </w:rPr>
+        <w:drawing>
+          <wp:inline distT="0" distB="0" distL="0" distR="0">
+            <wp:extent cx="4033094" cy="1590675"/>
+            <wp:effectExtent l="0" t="0" r="5715" b="0"/>
+            <wp:docPr id="2" name="Picture 2" descr="http://www.ota.com/sites/default/files/wysiwyg_uploads/Madewith_organic_label.jpg"/>
+            <wp:cNvGraphicFramePr>
+              <a:graphicFrameLocks xmlns:a="http://schemas.openxmlformats.org/drawingml/2006/main" noChangeAspect="1"/>
+            </wp:cNvGraphicFramePr>
+            <a:graphic xmlns:a="http://schemas.openxmlformats.org/drawingml/2006/main">
+              <a:graphicData uri="http://schemas.openxmlformats.org/drawingml/2006/picture">
+                <pic:pic xmlns:pic="http://schemas.openxmlformats.org/drawingml/2006/picture">
+                  <pic:nvPicPr>
+                    <pic:cNvPr id="0" name="Picture 3" descr="http://www.ota.com/sites/default/files/wysiwyg_uploads/Madewith_organic_label.jpg"/>
+                    <pic:cNvPicPr>
+                      <a:picLocks noChangeAspect="1" noChangeArrowheads="1"/>
+                    </pic:cNvPicPr>
+                  </pic:nvPicPr>
+                  <pic:blipFill>
+                    <a:blip r:embed="rId6">
+                      <a:extLst>
+                        <a:ext uri="{28A0092B-C50C-407E-A947-70E740481C1C}">
+                          <a14:useLocalDpi xmlns:a14="http://schemas.microsoft.com/office/drawing/2010/main" val="0"/>
+                        </a:ext>
+                      </a:extLst>
+                    </a:blip>
+                    <a:srcRect/>
+                    <a:stretch>
+                      <a:fillRect/>
+                    </a:stretch>
+                  </pic:blipFill>
+                  <pic:spPr bwMode="auto">
+                    <a:xfrm>
+                      <a:off x="0" y="0"/>
+                      <a:ext cx="4041720" cy="1594077"/>
+                    </a:xfrm>
+                    <a:prstGeom prst="rect">
+                      <a:avLst/>
+                    </a:prstGeom>
+                    <a:noFill/>
+                    <a:ln>
+                      <a:noFill/>
+                    </a:ln>
+                  </pic:spPr>
+                </pic:pic>
+              </a:graphicData>
+            </a:graphic>
+          </wp:inline>
+        </w:drawing>
+      </w:r>
+    </w:p>
+    <w:p>
+      <w:pPr>
+        <w:spacing w:after="0" w:line="240" w:lineRule="auto"/>
+        <w:rPr>
+          <w:rFonts w:eastAsia="Times New Roman" w:cs="Times New Roman"/>
+          <w:sz w:val="24"/>
+          <w:szCs w:val="24"/>
+        </w:rPr>
+      </w:pPr>
+      <w:r>
+        <w:rPr>
+          <w:rFonts w:eastAsia="Times New Roman" w:cs="Times New Roman"/>
+          <w:sz w:val="24"/>
+          <w:szCs w:val="24"/>
+        </w:rPr>
+        <w:t> </w:t>
+      </w:r>
+    </w:p>
+    <w:p>
+      <w:pPr>
+        <w:spacing w:after="0" w:line="240" w:lineRule="auto"/>
+        <w:rPr>
+          <w:rFonts w:eastAsia="Times New Roman" w:cs="Times New Roman"/>
+          <w:sz w:val="20"/>
+          <w:szCs w:val="24"/>
+        </w:rPr>
+      </w:pPr>
+      <w:r>
+        <w:rPr>
+          <w:rFonts w:eastAsia="Times New Roman" w:cs="Times New Roman"/>
+          <w:b/>
+          <w:bCs/>
+          <w:sz w:val="28"/>
+          <w:szCs w:val="36"/>
+        </w:rPr>
+        <w:t>INGREDIENT PANEL</w:t>
+      </w:r>
+    </w:p>
+    <w:p>
+      <w:pPr>
+        <w:spacing w:before="100" w:beforeAutospacing="1" w:after="100" w:afterAutospacing="1" w:line="240" w:lineRule="auto"/>
+        <w:rPr>
+          <w:rFonts w:eastAsia="Times New Roman" w:cs="Times New Roman"/>
+          <w:sz w:val="24"/>
+          <w:szCs w:val="24"/>
+        </w:rPr>
+      </w:pPr>
+      <w:r>
+        <w:rPr>
+          <w:rFonts w:eastAsia="Times New Roman" w:cs="Times New Roman"/>
+          <w:sz w:val="24"/>
+          <w:szCs w:val="24"/>
+        </w:rPr>
+        <w:t>Products with less than 70% organic ingredients can only list the organic items on the ingredient panel. The USDA Organic Seal must not be used. No organic claim is allowed on the front panel of the product. </w:t>
+      </w:r>
+    </w:p>
+    <w:p>
+      <w:pPr>
+        <w:spacing w:after="0" w:line="240" w:lineRule="auto"/>
+        <w:rPr>
+          <w:rFonts w:eastAsia="Times New Roman" w:cs="Times New Roman"/>
+          <w:sz w:val="24"/>
+          <w:szCs w:val="24"/>
+        </w:rPr>
+      </w:pPr>
+      <w:r>
+        <w:rPr>
+          <w:rFonts w:eastAsia="Times New Roman" w:cs="Times New Roman"/>
+          <w:sz w:val="24"/>
+          <w:szCs w:val="24"/>
+        </w:rPr>
+        <w:t> </w:t>
+      </w:r>
+    </w:p>
+    <w:p>
+      <w:pPr>
+        <w:spacing w:after="0" w:line="240" w:lineRule="auto"/>
+        <w:rPr>
+          <w:rFonts w:eastAsia="Times New Roman" w:cs="Times New Roman"/>
+          <w:sz w:val="24"/>
+          <w:szCs w:val="24"/>
+        </w:rPr>
+      </w:pPr>
+      <w:r>
+        <w:rPr>
+          <w:rFonts w:eastAsia="Times New Roman" w:cs="Times New Roman"/>
+          <w:noProof/>
+          <w:sz w:val="24"/>
+          <w:szCs w:val="24"/>
+        </w:rPr>
+        <w:drawing>
+          <wp:inline distT="0" distB="0" distL="0" distR="0">
+            <wp:extent cx="4013835" cy="1595387"/>
+            <wp:effectExtent l="0" t="0" r="5715" b="5080"/>
+            <wp:docPr id="1" name="Picture 1" descr="http://www.ota.com/sites/default/files/wysiwyg_uploads/70_Organic_Label.jpg"/>
+            <wp:cNvGraphicFramePr>
+              <a:graphicFrameLocks xmlns:a="http://schemas.openxmlformats.org/drawingml/2006/main" noChangeAspect="1"/>
+            </wp:cNvGraphicFramePr>
+            <a:graphic xmlns:a="http://schemas.openxmlformats.org/drawingml/2006/main">
+              <a:graphicData uri="http://schemas.openxmlformats.org/drawingml/2006/picture">
+                <pic:pic xmlns:pic="http://schemas.openxmlformats.org/drawingml/2006/picture">
+                  <pic:nvPicPr>
+                    <pic:cNvPr id="0" name="Picture 4" descr="http://www.ota.com/sites/default/files/wysiwyg_uploads/70_Organic_Label.jpg"/>
+                    <pic:cNvPicPr>
+                      <a:picLocks noChangeAspect="1" noChangeArrowheads="1"/>
+                    </pic:cNvPicPr>
+                  </pic:nvPicPr>
+                  <pic:blipFill>
+                    <a:blip r:embed="rId7">
+                      <a:extLst>
+                        <a:ext uri="{28A0092B-C50C-407E-A947-70E740481C1C}">
+                          <a14:useLocalDpi xmlns:a14="http://schemas.microsoft.com/office/drawing/2010/main" val="0"/>
+                        </a:ext>
+                      </a:extLst>
+                    </a:blip>
+                    <a:srcRect/>
+                    <a:stretch>
+                      <a:fillRect/>
+                    </a:stretch>
+                  </pic:blipFill>
+                  <pic:spPr bwMode="auto">
+                    <a:xfrm>
+                      <a:off x="0" y="0"/>
+                      <a:ext cx="4052372" cy="1610705"/>
+                    </a:xfrm>
+                    <a:prstGeom prst="rect">
+                      <a:avLst/>
+                    </a:prstGeom>
+                    <a:noFill/>
+                    <a:ln>
+                      <a:noFill/>
+                    </a:ln>
+                  </pic:spPr>
+                </pic:pic>
+              </a:graphicData>
+            </a:graphic>
+          </wp:inline>
+        </w:drawing>
       </w:r>
     </w:p>
     <w:p>
@@ -339,9 +855,37 @@
       <w:pPr>
         <w:pStyle w:val="NormalWeb"/>
       </w:pPr>
-      <w:r>
-        <w:t>http://www.epa.gov/agriculture/tlan.html</w:t>
-      </w:r>
+      <w:hyperlink r:id="rId8" w:history="1">
+        <w:r>
+          <w:rPr>
+            <w:rStyle w:val="Hyperlink"/>
+          </w:rPr>
+          <w:t>http://www.epa.gov/agriculture/tlan.html</w:t>
+        </w:r>
+      </w:hyperlink>
+    </w:p>
+    <w:p>
+      <w:pPr>
+        <w:spacing w:after="0" w:line="240" w:lineRule="auto"/>
+        <w:rPr>
+          <w:rFonts w:eastAsia="Times New Roman" w:cs="Times New Roman"/>
+          <w:sz w:val="24"/>
+          <w:szCs w:val="24"/>
+        </w:rPr>
+      </w:pPr>
+      <w:r>
+        <w:rPr>
+          <w:rFonts w:eastAsia="Times New Roman" w:cs="Times New Roman"/>
+          <w:sz w:val="24"/>
+          <w:szCs w:val="24"/>
+        </w:rPr>
+        <w:t>http://www.ota.com/learn-about-organic/labeling</w:t>
+      </w:r>
+    </w:p>
+    <w:p>
+      <w:pPr>
+        <w:pStyle w:val="NormalWeb"/>
+      </w:pPr>
     </w:p>
     <w:p/>
     <w:sectPr>
@@ -748,6 +1292,64 @@
     <w:name w:val="Normal"/>
     <w:qFormat/>
   </w:style>
+  <w:style w:type="paragraph" w:styleId="Heading1">
+    <w:name w:val="heading 1"/>
+    <w:basedOn w:val="Normal"/>
+    <w:link w:val="Heading1Char"/>
+    <w:uiPriority w:val="9"/>
+    <w:qFormat/>
+    <w:rsid w:val="007B7A8D"/>
+    <w:pPr>
+      <w:spacing w:before="100" w:beforeAutospacing="1" w:after="100" w:afterAutospacing="1" w:line="240" w:lineRule="auto"/>
+      <w:outlineLvl w:val="0"/>
+    </w:pPr>
+    <w:rPr>
+      <w:rFonts w:eastAsia="Times New Roman" w:cs="Times New Roman"/>
+      <w:b/>
+      <w:bCs/>
+      <w:kern w:val="36"/>
+      <w:sz w:val="48"/>
+      <w:szCs w:val="48"/>
+    </w:rPr>
+  </w:style>
+  <w:style w:type="paragraph" w:styleId="Heading2">
+    <w:name w:val="heading 2"/>
+    <w:basedOn w:val="Normal"/>
+    <w:link w:val="Heading2Char"/>
+    <w:uiPriority w:val="9"/>
+    <w:qFormat/>
+    <w:rsid w:val="007B7A8D"/>
+    <w:pPr>
+      <w:spacing w:before="100" w:beforeAutospacing="1" w:after="100" w:afterAutospacing="1" w:line="240" w:lineRule="auto"/>
+      <w:outlineLvl w:val="1"/>
+    </w:pPr>
+    <w:rPr>
+      <w:rFonts w:eastAsia="Times New Roman" w:cs="Times New Roman"/>
+      <w:b/>
+      <w:bCs/>
+      <w:sz w:val="36"/>
+      <w:szCs w:val="36"/>
+    </w:rPr>
+  </w:style>
+  <w:style w:type="paragraph" w:styleId="Heading4">
+    <w:name w:val="heading 4"/>
+    <w:basedOn w:val="Normal"/>
+    <w:link w:val="Heading4Char"/>
+    <w:uiPriority w:val="9"/>
+    <w:qFormat/>
+    <w:rsid w:val="007B7A8D"/>
+    <w:pPr>
+      <w:spacing w:before="100" w:beforeAutospacing="1" w:after="100" w:afterAutospacing="1" w:line="240" w:lineRule="auto"/>
+      <w:outlineLvl w:val="3"/>
+    </w:pPr>
+    <w:rPr>
+      <w:rFonts w:eastAsia="Times New Roman" w:cs="Times New Roman"/>
+      <w:b/>
+      <w:bCs/>
+      <w:sz w:val="24"/>
+      <w:szCs w:val="24"/>
+    </w:rPr>
+  </w:style>
   <w:style w:type="character" w:default="1" w:styleId="DefaultParagraphFont">
     <w:name w:val="Default Paragraph Font"/>
     <w:uiPriority w:val="1"/>
@@ -779,7 +1381,6 @@
     <w:name w:val="Normal (Web)"/>
     <w:basedOn w:val="Normal"/>
     <w:uiPriority w:val="99"/>
-    <w:semiHidden/>
     <w:unhideWhenUsed/>
     <w:rsid w:val="00DC6117"/>
     <w:pPr>
@@ -789,6 +1390,71 @@
       <w:rFonts w:eastAsia="Times New Roman" w:cs="Times New Roman"/>
       <w:sz w:val="24"/>
       <w:szCs w:val="24"/>
+    </w:rPr>
+  </w:style>
+  <w:style w:type="character" w:customStyle="1" w:styleId="Heading1Char">
+    <w:name w:val="Heading 1 Char"/>
+    <w:basedOn w:val="DefaultParagraphFont"/>
+    <w:link w:val="Heading1"/>
+    <w:uiPriority w:val="9"/>
+    <w:rsid w:val="007B7A8D"/>
+    <w:rPr>
+      <w:rFonts w:eastAsia="Times New Roman" w:cs="Times New Roman"/>
+      <w:b/>
+      <w:bCs/>
+      <w:kern w:val="36"/>
+      <w:sz w:val="48"/>
+      <w:szCs w:val="48"/>
+    </w:rPr>
+  </w:style>
+  <w:style w:type="character" w:customStyle="1" w:styleId="Heading2Char">
+    <w:name w:val="Heading 2 Char"/>
+    <w:basedOn w:val="DefaultParagraphFont"/>
+    <w:link w:val="Heading2"/>
+    <w:uiPriority w:val="9"/>
+    <w:rsid w:val="007B7A8D"/>
+    <w:rPr>
+      <w:rFonts w:eastAsia="Times New Roman" w:cs="Times New Roman"/>
+      <w:b/>
+      <w:bCs/>
+      <w:sz w:val="36"/>
+      <w:szCs w:val="36"/>
+    </w:rPr>
+  </w:style>
+  <w:style w:type="character" w:customStyle="1" w:styleId="Heading4Char">
+    <w:name w:val="Heading 4 Char"/>
+    <w:basedOn w:val="DefaultParagraphFont"/>
+    <w:link w:val="Heading4"/>
+    <w:uiPriority w:val="9"/>
+    <w:rsid w:val="007B7A8D"/>
+    <w:rPr>
+      <w:rFonts w:eastAsia="Times New Roman" w:cs="Times New Roman"/>
+      <w:b/>
+      <w:bCs/>
+      <w:sz w:val="24"/>
+      <w:szCs w:val="24"/>
+    </w:rPr>
+  </w:style>
+  <w:style w:type="character" w:styleId="Strong">
+    <w:name w:val="Strong"/>
+    <w:basedOn w:val="DefaultParagraphFont"/>
+    <w:uiPriority w:val="22"/>
+    <w:qFormat/>
+    <w:rsid w:val="007B7A8D"/>
+    <w:rPr>
+      <w:b/>
+      <w:bCs/>
+    </w:rPr>
+  </w:style>
+  <w:style w:type="character" w:styleId="Hyperlink">
+    <w:name w:val="Hyperlink"/>
+    <w:basedOn w:val="DefaultParagraphFont"/>
+    <w:uiPriority w:val="99"/>
+    <w:unhideWhenUsed/>
+    <w:rsid w:val="007B7A8D"/>
+    <w:rPr>
+      <w:color w:val="0563C1" w:themeColor="hyperlink"/>
+      <w:u w:val="single"/>
     </w:rPr>
   </w:style>
 </w:styles>

</xml_diff>